<commit_message>
Add some info into documentation
</commit_message>
<xml_diff>
--- a/Clustering/clusterization.docx
+++ b/Clustering/clusterization.docx
@@ -34,14 +34,12 @@
       <w:r>
         <w:t xml:space="preserve">Необходимо было реализовать метод </w:t>
       </w:r>
-      <w:proofErr w:type="spellStart"/>
       <w:r>
         <w:rPr>
           <w:lang w:val="en-US"/>
         </w:rPr>
         <w:t>kmeans</w:t>
       </w:r>
-      <w:proofErr w:type="spellEnd"/>
       <w:r>
         <w:t xml:space="preserve"> </w:t>
       </w:r>
@@ -80,14 +78,12 @@
       <w:r>
         <w:t xml:space="preserve">графики строились в </w:t>
       </w:r>
-      <w:proofErr w:type="spellStart"/>
       <w:r>
         <w:rPr>
           <w:lang w:val="en-US"/>
         </w:rPr>
         <w:t>Matlab</w:t>
       </w:r>
-      <w:proofErr w:type="spellEnd"/>
       <w:r>
         <w:t>.</w:t>
       </w:r>
@@ -96,7 +92,6 @@
       <w:r>
         <w:t xml:space="preserve">Я использовал методы </w:t>
       </w:r>
-      <w:proofErr w:type="spellStart"/>
       <w:proofErr w:type="gramStart"/>
       <w:r>
         <w:rPr>
@@ -104,7 +99,6 @@
         </w:rPr>
         <w:t>kmeans</w:t>
       </w:r>
-      <w:proofErr w:type="spellEnd"/>
       <w:r>
         <w:t xml:space="preserve">  </w:t>
       </w:r>
@@ -177,14 +171,12 @@
       <w:r>
         <w:t xml:space="preserve">Сложность метода локтей (включая сам </w:t>
       </w:r>
-      <w:proofErr w:type="spellStart"/>
       <w:r>
         <w:rPr>
           <w:lang w:val="en-US"/>
         </w:rPr>
         <w:t>kmeans</w:t>
       </w:r>
-      <w:proofErr w:type="spellEnd"/>
       <w:r>
         <w:t xml:space="preserve">): </w:t>
       </w:r>
@@ -238,14 +230,12 @@
       <w:r>
         <w:t xml:space="preserve">Сложность метода силуэтов (включая сам </w:t>
       </w:r>
-      <w:proofErr w:type="spellStart"/>
       <w:r>
         <w:rPr>
           <w:lang w:val="en-US"/>
         </w:rPr>
         <w:t>kmeans</w:t>
       </w:r>
-      <w:proofErr w:type="spellEnd"/>
       <w:r>
         <w:t xml:space="preserve">): </w:t>
       </w:r>
@@ -358,14 +348,12 @@
       <w:r>
         <w:t xml:space="preserve"> – количество итераций, необходимых для сходимости метода </w:t>
       </w:r>
-      <w:proofErr w:type="spellStart"/>
       <w:r>
         <w:rPr>
           <w:lang w:val="en-US"/>
         </w:rPr>
         <w:t>kmeans</w:t>
       </w:r>
-      <w:proofErr w:type="spellEnd"/>
       <w:r>
         <w:t xml:space="preserve"> (</w:t>
       </w:r>
@@ -515,7 +503,6 @@
       <w:r>
         <w:t>на графике зависимости (</w:t>
       </w:r>
-      <w:proofErr w:type="spellStart"/>
       <w:r>
         <w:rPr>
           <w:rFonts w:cs="Menlo"/>
@@ -523,94 +510,15 @@
           <w:color w:val="000000" w:themeColor="text1"/>
           <w:lang w:eastAsia="ru-RU"/>
         </w:rPr>
-        <w:t>within-cluster</w:t>
-      </w:r>
-      <w:proofErr w:type="spellEnd"/>
-      <w:r>
-        <w:rPr>
-          <w:rFonts w:cs="Menlo"/>
-          <w:iCs/>
-          <w:color w:val="000000" w:themeColor="text1"/>
-          <w:lang w:eastAsia="ru-RU"/>
-        </w:rPr>
-        <w:t xml:space="preserve"> </w:t>
-      </w:r>
-      <w:proofErr w:type="spellStart"/>
-      <w:r>
-        <w:rPr>
-          <w:rFonts w:cs="Menlo"/>
-          <w:iCs/>
-          <w:color w:val="000000" w:themeColor="text1"/>
-          <w:lang w:eastAsia="ru-RU"/>
-        </w:rPr>
-        <w:t>sum</w:t>
-      </w:r>
-      <w:proofErr w:type="spellEnd"/>
-      <w:r>
-        <w:rPr>
-          <w:rFonts w:cs="Menlo"/>
-          <w:iCs/>
-          <w:color w:val="000000" w:themeColor="text1"/>
-          <w:lang w:eastAsia="ru-RU"/>
-        </w:rPr>
-        <w:t xml:space="preserve"> </w:t>
-      </w:r>
-      <w:proofErr w:type="spellStart"/>
-      <w:r>
-        <w:rPr>
-          <w:rFonts w:cs="Menlo"/>
-          <w:iCs/>
-          <w:color w:val="000000" w:themeColor="text1"/>
-          <w:lang w:eastAsia="ru-RU"/>
-        </w:rPr>
-        <w:t>of</w:t>
-      </w:r>
-      <w:proofErr w:type="spellEnd"/>
-      <w:r>
-        <w:rPr>
-          <w:rFonts w:cs="Menlo"/>
-          <w:iCs/>
-          <w:color w:val="000000" w:themeColor="text1"/>
-          <w:lang w:eastAsia="ru-RU"/>
-        </w:rPr>
-        <w:t xml:space="preserve"> </w:t>
-      </w:r>
-      <w:proofErr w:type="spellStart"/>
-      <w:r>
-        <w:rPr>
-          <w:rFonts w:cs="Menlo"/>
-          <w:iCs/>
-          <w:color w:val="000000" w:themeColor="text1"/>
-          <w:lang w:eastAsia="ru-RU"/>
-        </w:rPr>
-        <w:t>square</w:t>
-      </w:r>
-      <w:proofErr w:type="spellEnd"/>
+        <w:t>within-cluster sum of square</w:t>
+      </w:r>
       <w:r>
         <w:rPr>
           <w:rFonts w:cs="Menlo"/>
           <w:color w:val="000000" w:themeColor="text1"/>
           <w:lang w:eastAsia="ru-RU"/>
         </w:rPr>
-        <w:t xml:space="preserve"> от к-</w:t>
-      </w:r>
-      <w:proofErr w:type="spellStart"/>
-      <w:r>
-        <w:rPr>
-          <w:rFonts w:cs="Menlo"/>
-          <w:color w:val="000000" w:themeColor="text1"/>
-          <w:lang w:eastAsia="ru-RU"/>
-        </w:rPr>
-        <w:t>ва</w:t>
-      </w:r>
-      <w:proofErr w:type="spellEnd"/>
-      <w:r>
-        <w:rPr>
-          <w:rFonts w:cs="Menlo"/>
-          <w:color w:val="000000" w:themeColor="text1"/>
-          <w:lang w:eastAsia="ru-RU"/>
-        </w:rPr>
-        <w:t xml:space="preserve"> кластеров </w:t>
+        <w:t xml:space="preserve"> от к-ва кластеров </w:t>
       </w:r>
       <w:r>
         <w:rPr>
@@ -647,15 +555,7 @@
         </w:tabs>
       </w:pPr>
       <w:r>
-        <w:t xml:space="preserve">Метод силуэтов, в свою очередь, </w:t>
-      </w:r>
-      <w:proofErr w:type="gramStart"/>
-      <w:r>
-        <w:t>возвращает  оптимальное</w:t>
-      </w:r>
-      <w:proofErr w:type="gramEnd"/>
-      <w:r>
-        <w:t xml:space="preserve"> </w:t>
+        <w:t xml:space="preserve">Метод силуэтов, в свою очередь, возвращает  оптимальное </w:t>
       </w:r>
       <w:r>
         <w:rPr>
@@ -737,6 +637,10 @@
           <w:tab w:val="left" w:pos="14656"/>
         </w:tabs>
       </w:pPr>
+      <w:r>
+        <w:lastRenderedPageBreak/>
+        <w:t>В выходном файле clusterID.txt второй столбец соответствует координате х центра кластера, третий- координате у, а первый- идентификатору кластера. В выходном файле objectID.txt первый столбец соответствует идентификатору точки, второй - идентификатору кластера.</w:t>
+      </w:r>
     </w:p>
     <w:p>
       <w:pPr>
@@ -759,6 +663,29 @@
           <w:tab w:val="left" w:pos="13740"/>
           <w:tab w:val="left" w:pos="14656"/>
         </w:tabs>
+      </w:pPr>
+    </w:p>
+    <w:p>
+      <w:pPr>
+        <w:shd w:val="clear" w:color="auto" w:fill="FFFFFF"/>
+        <w:tabs>
+          <w:tab w:val="left" w:pos="916"/>
+          <w:tab w:val="left" w:pos="1832"/>
+          <w:tab w:val="left" w:pos="2748"/>
+          <w:tab w:val="left" w:pos="3664"/>
+          <w:tab w:val="left" w:pos="4580"/>
+          <w:tab w:val="left" w:pos="5496"/>
+          <w:tab w:val="left" w:pos="6412"/>
+          <w:tab w:val="left" w:pos="7328"/>
+          <w:tab w:val="left" w:pos="8244"/>
+          <w:tab w:val="left" w:pos="9160"/>
+          <w:tab w:val="left" w:pos="10076"/>
+          <w:tab w:val="left" w:pos="10992"/>
+          <w:tab w:val="left" w:pos="11908"/>
+          <w:tab w:val="left" w:pos="12824"/>
+          <w:tab w:val="left" w:pos="13740"/>
+          <w:tab w:val="left" w:pos="14656"/>
+        </w:tabs>
         <w:jc w:val="center"/>
       </w:pPr>
       <w:r>
@@ -766,7 +693,6 @@
           <w:noProof/>
           <w:lang w:eastAsia="ru-RU"/>
         </w:rPr>
-        <w:lastRenderedPageBreak/>
         <w:drawing>
           <wp:inline distT="0" distB="0" distL="0" distR="0" wp14:anchorId="168CD447" wp14:editId="33B86A08">
             <wp:extent cx="5501159" cy="4125722"/>
@@ -894,6 +820,7 @@
         </w:tabs>
       </w:pPr>
       <w:r>
+        <w:lastRenderedPageBreak/>
         <w:t xml:space="preserve">  </w:t>
       </w:r>
     </w:p>
@@ -996,7 +923,6 @@
           <w:noProof/>
           <w:lang w:eastAsia="ru-RU"/>
         </w:rPr>
-        <w:lastRenderedPageBreak/>
         <w:drawing>
           <wp:inline distT="0" distB="0" distL="0" distR="0" wp14:anchorId="5FADA3E4" wp14:editId="237550B9">
             <wp:extent cx="5144643" cy="3858344"/>
@@ -1112,6 +1038,7 @@
           <w:noProof/>
           <w:lang w:eastAsia="ru-RU"/>
         </w:rPr>
+        <w:lastRenderedPageBreak/>
         <w:drawing>
           <wp:inline distT="0" distB="0" distL="0" distR="0" wp14:anchorId="66A69C73" wp14:editId="20CCE06A">
             <wp:extent cx="5641372" cy="4230878"/>
@@ -1185,7 +1112,6 @@
           <w:noProof/>
           <w:lang w:eastAsia="ru-RU"/>
         </w:rPr>
-        <w:lastRenderedPageBreak/>
         <w:drawing>
           <wp:inline distT="0" distB="0" distL="0" distR="0" wp14:anchorId="32B96B0D" wp14:editId="0E4C9EC1">
             <wp:extent cx="4957580" cy="3718052"/>
@@ -1257,6 +1183,7 @@
           <w:noProof/>
           <w:lang w:eastAsia="ru-RU"/>
         </w:rPr>
+        <w:lastRenderedPageBreak/>
         <w:drawing>
           <wp:inline distT="0" distB="0" distL="0" distR="0" wp14:anchorId="6A57A7E0" wp14:editId="3FD03CCD">
             <wp:extent cx="5059690" cy="3794633"/>
@@ -1444,6 +1371,7 @@
           <w:noProof/>
           <w:lang w:eastAsia="ru-RU"/>
         </w:rPr>
+        <w:lastRenderedPageBreak/>
         <w:drawing>
           <wp:inline distT="0" distB="0" distL="0" distR="0" wp14:anchorId="0CACA6D4" wp14:editId="5688D028">
             <wp:extent cx="5616987" cy="4212590"/>
@@ -1664,6 +1592,7 @@
           <w:noProof/>
           <w:lang w:eastAsia="ru-RU"/>
         </w:rPr>
+        <w:lastRenderedPageBreak/>
         <w:drawing>
           <wp:inline distT="0" distB="0" distL="0" distR="0" wp14:anchorId="0D39F639" wp14:editId="03A7942B">
             <wp:extent cx="5616987" cy="4212590"/>
@@ -2012,17 +1941,8 @@
           <w:sz w:val="32"/>
           <w:szCs w:val="32"/>
         </w:rPr>
-        <w:t xml:space="preserve">и k = 8 </w:t>
-      </w:r>
-      <w:proofErr w:type="spellStart"/>
-      <w:r>
-        <w:rPr>
-          <w:sz w:val="32"/>
-          <w:szCs w:val="32"/>
-        </w:rPr>
-        <w:t>соответсвенно</w:t>
-      </w:r>
-      <w:proofErr w:type="spellEnd"/>
+        <w:t>и k = 8 соответсвенно</w:t>
+      </w:r>
     </w:p>
     <w:p>
       <w:pPr>

</xml_diff>